<commit_message>
Added altered vins seizure
</commit_message>
<xml_diff>
--- a/static/templates/seizure/narcotics.docx
+++ b/static/templates/seizure/narcotics.docx
@@ -11,7 +11,7 @@
         <w:shd w:val="clear" w:color="auto" w:fill="auto"/>
         <w:suppressAutoHyphens w:val="0"/>
         <w:bidi w:val="0"/>
-        <w:spacing w:before="0" w:after="0" w:line="240" w:lineRule="auto"/>
+        <w:spacing w:before="0" w:after="0" w:line="288" w:lineRule="auto"/>
         <w:ind w:left="0" w:right="0" w:firstLine="0"/>
         <w:jc w:val="left"/>
         <w:outlineLvl w:val="9"/>
@@ -78,75 +78,7 @@
             </w14:solidFill>
           </w14:textFill>
         </w:rPr>
-        <w:t xml:space="preserve">IN THE CIRCUIT COURT OF </w:t>
-      </w:r>
-      <w:r>
-        <w:rPr>
-          <w:rFonts w:ascii="Arial" w:cs="Arial Unicode MS" w:hAnsi="Arial" w:eastAsia="Arial Unicode MS"/>
-          <w:b w:val="1"/>
-          <w:bCs w:val="1"/>
-          <w:i w:val="0"/>
-          <w:iCs w:val="0"/>
-          <w:caps w:val="0"/>
-          <w:smallCaps w:val="0"/>
-          <w:strike w:val="0"/>
-          <w:dstrike w:val="0"/>
-          <w:outline w:val="0"/>
-          <w:color w:val="000000"/>
-          <w:spacing w:val="0"/>
-          <w:kern w:val="0"/>
-          <w:position w:val="0"/>
-          <w:sz w:val="24"/>
-          <w:szCs w:val="24"/>
-          <w:u w:val="none" w:color="000000"/>
-          <w:shd w:val="nil" w:color="auto" w:fill="auto"/>
-          <w:vertAlign w:val="baseline"/>
-          <w:rtl w:val="0"/>
-          <w:lang w:val="en-US"/>
-          <w14:textOutline>
-            <w14:noFill/>
-          </w14:textOutline>
-          <w14:textFill>
-            <w14:solidFill>
-              <w14:srgbClr w14:val="000000"/>
-            </w14:solidFill>
-          </w14:textFill>
-        </w:rPr>
-        <w:t>{judicialCountyUppercase}</w:t>
-      </w:r>
-      <w:r>
-        <w:rPr>
-          <w:rFonts w:ascii="Arial" w:cs="Arial Unicode MS" w:hAnsi="Arial" w:eastAsia="Arial Unicode MS"/>
-          <w:b w:val="1"/>
-          <w:bCs w:val="1"/>
-          <w:i w:val="0"/>
-          <w:iCs w:val="0"/>
-          <w:caps w:val="0"/>
-          <w:smallCaps w:val="0"/>
-          <w:strike w:val="0"/>
-          <w:dstrike w:val="0"/>
-          <w:outline w:val="0"/>
-          <w:color w:val="000000"/>
-          <w:spacing w:val="0"/>
-          <w:kern w:val="0"/>
-          <w:position w:val="0"/>
-          <w:sz w:val="24"/>
-          <w:szCs w:val="24"/>
-          <w:u w:val="none" w:color="000000"/>
-          <w:shd w:val="nil" w:color="auto" w:fill="auto"/>
-          <w:vertAlign w:val="baseline"/>
-          <w:rtl w:val="0"/>
-          <w:lang w:val="en-US"/>
-          <w14:textOutline>
-            <w14:noFill/>
-          </w14:textOutline>
-          <w14:textFill>
-            <w14:solidFill>
-              <w14:srgbClr w14:val="000000"/>
-            </w14:solidFill>
-          </w14:textFill>
-        </w:rPr>
-        <w:t xml:space="preserve"> COUNTY, </w:t>
+        <w:t xml:space="preserve">IN THE CIRCUIT COURT OF {judicialCountyUppercase} COUNTY, </w:t>
       </w:r>
       <w:r>
         <w:rPr>
@@ -429,7 +361,7 @@
         <w:shd w:val="clear" w:color="auto" w:fill="auto"/>
         <w:suppressAutoHyphens w:val="0"/>
         <w:bidi w:val="0"/>
-        <w:spacing w:before="0" w:after="0" w:line="240" w:lineRule="auto"/>
+        <w:spacing w:before="0" w:after="0" w:line="288" w:lineRule="auto"/>
         <w:ind w:left="0" w:right="0" w:firstLine="0"/>
         <w:jc w:val="left"/>
         <w:outlineLvl w:val="9"/>
@@ -470,6 +402,7 @@
         <w:pStyle w:val="Heading"/>
         <w:keepNext w:val="0"/>
         <w:keepLines w:val="1"/>
+        <w:spacing w:line="288" w:lineRule="auto"/>
       </w:pPr>
       <w:r>
         <w:rPr>
@@ -483,12 +416,14 @@
       <w:pPr>
         <w:pStyle w:val="Body"/>
         <w:keepLines w:val="1"/>
+        <w:spacing w:line="288" w:lineRule="auto"/>
       </w:pPr>
     </w:p>
     <w:p>
       <w:pPr>
         <w:pStyle w:val="Body"/>
         <w:keepLines w:val="1"/>
+        <w:spacing w:line="288" w:lineRule="auto"/>
         <w:rPr>
           <w:b w:val="1"/>
           <w:bCs w:val="1"/>
@@ -501,60 +436,53 @@
           <w:rtl w:val="0"/>
           <w:lang w:val="en-US"/>
         </w:rPr>
-        <w:t>STATE OF MISSISSIPPI</w:t>
+        <w:t>STATE OF {judicialStateUppercase}</w:t>
       </w:r>
     </w:p>
     <w:p>
       <w:pPr>
         <w:pStyle w:val="Body"/>
         <w:keepLines w:val="1"/>
+        <w:spacing w:line="288" w:lineRule="auto"/>
         <w:rPr>
           <w:b w:val="1"/>
           <w:bCs w:val="1"/>
         </w:rPr>
       </w:pPr>
-    </w:p>
-    <w:p>
-      <w:pPr>
-        <w:pStyle w:val="Body"/>
-        <w:keepLines w:val="1"/>
+      <w:r>
         <w:rPr>
           <w:b w:val="1"/>
           <w:bCs w:val="1"/>
-        </w:rPr>
-      </w:pPr>
-      <w:r>
+          <w:rtl w:val="0"/>
+          <w:lang w:val="en-US"/>
+        </w:rPr>
+        <w:t>COUNTY OF {judicialCountyUppercase}</w:t>
+      </w:r>
+    </w:p>
+    <w:p>
+      <w:pPr>
+        <w:pStyle w:val="Body"/>
+        <w:spacing w:line="288" w:lineRule="auto"/>
         <w:rPr>
           <w:b w:val="1"/>
           <w:bCs w:val="1"/>
-          <w:rtl w:val="0"/>
-          <w:lang w:val="en-US"/>
-        </w:rPr>
-        <w:t>COUNTY OF DESOTO</w:t>
-      </w:r>
+        </w:rPr>
+      </w:pPr>
     </w:p>
     <w:p>
       <w:pPr>
         <w:pStyle w:val="Body"/>
+        <w:spacing w:line="360" w:lineRule="auto"/>
+        <w:rPr>
+          <w:b w:val="0"/>
+          <w:bCs w:val="0"/>
+        </w:rPr>
+      </w:pPr>
+      <w:r>
         <w:rPr>
           <w:b w:val="1"/>
           <w:bCs w:val="1"/>
         </w:rPr>
-      </w:pPr>
-    </w:p>
-    <w:p>
-      <w:pPr>
-        <w:pStyle w:val="Body"/>
-        <w:rPr>
-          <w:b w:val="0"/>
-          <w:bCs w:val="0"/>
-        </w:rPr>
-      </w:pPr>
-      <w:r>
-        <w:rPr>
-          <w:b w:val="1"/>
-          <w:bCs w:val="1"/>
-        </w:rPr>
         <w:tab/>
       </w:r>
       <w:r>
@@ -569,11 +497,8 @@
     </w:p>
     <w:p>
       <w:pPr>
-        <w:pStyle w:val="Body"/>
-        <w:rPr>
-          <w:b w:val="0"/>
-          <w:bCs w:val="0"/>
-        </w:rPr>
+        <w:pStyle w:val="Body - Keep Lines"/>
+        <w:spacing w:line="360" w:lineRule="auto"/>
       </w:pPr>
     </w:p>
     <w:p>
@@ -584,6 +509,7 @@
           <w:ilvl w:val="0"/>
           <w:numId w:val="2"/>
         </w:numPr>
+        <w:spacing w:line="360" w:lineRule="auto"/>
         <w:rPr>
           <w:b w:val="1"/>
           <w:bCs w:val="1"/>
@@ -597,35 +523,38 @@
           <w:rtl w:val="0"/>
           <w:lang w:val="en-US"/>
         </w:rPr>
-        <w:t>The Affiant has probable cause to believe that certain property, described hereinafter as "Seizable Property," is subject to seizure:</w:t>
-      </w:r>
+        <w:t>The Affiant has probable cause to believe that certain property, hereinafter</w:t>
+      </w:r>
+      <w:r>
+        <w:rPr>
+          <w:b w:val="0"/>
+          <w:bCs w:val="0"/>
+          <w:rtl w:val="0"/>
+          <w:lang w:val="en-US"/>
+        </w:rPr>
+        <w:t xml:space="preserve"> referred to</w:t>
+      </w:r>
+      <w:r>
+        <w:rPr>
+          <w:b w:val="0"/>
+          <w:bCs w:val="0"/>
+          <w:rtl w:val="0"/>
+          <w:lang w:val="en-US"/>
+        </w:rPr>
+        <w:t xml:space="preserve"> as "Seizable Property," is subject to seizure:</w:t>
+      </w:r>
+    </w:p>
+    <w:p>
+      <w:pPr>
+        <w:pStyle w:val="Body - Keep Lines"/>
+        <w:spacing w:line="360" w:lineRule="auto"/>
+      </w:pPr>
     </w:p>
     <w:p>
       <w:pPr>
         <w:pStyle w:val="Body"/>
         <w:keepLines w:val="1"/>
-        <w:ind w:firstLine="850"/>
-        <w:rPr>
-          <w:b w:val="0"/>
-          <w:bCs w:val="0"/>
-        </w:rPr>
-      </w:pPr>
-    </w:p>
-    <w:p>
-      <w:pPr>
-        <w:pStyle w:val="Body"/>
-        <w:keepLines w:val="1"/>
-        <w:ind w:firstLine="850"/>
-        <w:rPr>
-          <w:b w:val="0"/>
-          <w:bCs w:val="0"/>
-        </w:rPr>
-      </w:pPr>
-    </w:p>
-    <w:p>
-      <w:pPr>
-        <w:pStyle w:val="Body"/>
-        <w:keepLines w:val="1"/>
+        <w:spacing w:line="360" w:lineRule="auto"/>
         <w:ind w:firstLine="850"/>
         <w:rPr>
           <w:b w:val="1"/>
@@ -652,16 +581,7 @@
     <w:p>
       <w:pPr>
         <w:pStyle w:val="Body"/>
-        <w:ind w:firstLine="850"/>
-        <w:rPr>
-          <w:b w:val="1"/>
-          <w:bCs w:val="1"/>
-        </w:rPr>
-      </w:pPr>
-    </w:p>
-    <w:p>
-      <w:pPr>
-        <w:pStyle w:val="Body"/>
+        <w:spacing w:line="360" w:lineRule="auto"/>
         <w:ind w:firstLine="850"/>
         <w:rPr>
           <w:b w:val="0"/>
@@ -677,6 +597,7 @@
           <w:ilvl w:val="0"/>
           <w:numId w:val="2"/>
         </w:numPr>
+        <w:spacing w:line="360" w:lineRule="auto"/>
         <w:rPr>
           <w:b w:val="1"/>
           <w:bCs w:val="1"/>
@@ -704,22 +625,8 @@
     </w:p>
     <w:p>
       <w:pPr>
-        <w:pStyle w:val="Body"/>
-        <w:ind w:firstLine="850"/>
-        <w:rPr>
-          <w:b w:val="1"/>
-          <w:bCs w:val="1"/>
-        </w:rPr>
-      </w:pPr>
-    </w:p>
-    <w:p>
-      <w:pPr>
-        <w:pStyle w:val="Body"/>
-        <w:ind w:firstLine="850"/>
-        <w:rPr>
-          <w:b w:val="0"/>
-          <w:bCs w:val="0"/>
-        </w:rPr>
+        <w:pStyle w:val="Body - Keep Lines"/>
+        <w:spacing w:line="360" w:lineRule="auto"/>
       </w:pPr>
     </w:p>
     <w:p>
@@ -731,6 +638,7 @@
           <w:ilvl w:val="0"/>
           <w:numId w:val="2"/>
         </w:numPr>
+        <w:spacing w:line="360" w:lineRule="auto"/>
         <w:rPr>
           <w:b w:val="1"/>
           <w:bCs w:val="1"/>
@@ -752,6 +660,7 @@
         <w:pStyle w:val="Body"/>
         <w:keepNext w:val="1"/>
         <w:keepLines w:val="1"/>
+        <w:spacing w:line="360" w:lineRule="auto"/>
         <w:ind w:firstLine="850"/>
         <w:rPr>
           <w:b w:val="0"/>
@@ -764,18 +673,7 @@
         <w:pStyle w:val="Body"/>
         <w:keepNext w:val="1"/>
         <w:keepLines w:val="1"/>
-        <w:ind w:firstLine="850"/>
-        <w:rPr>
-          <w:b w:val="0"/>
-          <w:bCs w:val="0"/>
-        </w:rPr>
-      </w:pPr>
-    </w:p>
-    <w:p>
-      <w:pPr>
-        <w:pStyle w:val="Body"/>
-        <w:keepNext w:val="1"/>
-        <w:keepLines w:val="1"/>
+        <w:spacing w:line="360" w:lineRule="auto"/>
         <w:ind w:left="1440"/>
         <w:rPr>
           <w:b w:val="0"/>
@@ -789,22 +687,49 @@
           <w:rtl w:val="0"/>
           <w:lang w:val="en-US"/>
         </w:rPr>
-        <w:t>The facts tending to establish the foregoing grounds for the issuance of a Search Warrant are set forth in a document titled "Underlying Facts and Circumstances," which is attached hereto as "Exhibit A," made a part hereof, and adopted herein by reference.</w:t>
+        <w:t xml:space="preserve">The facts tending to establish the foregoing grounds for the issuance of a </w:t>
+      </w:r>
+      <w:r>
+        <w:rPr>
+          <w:b w:val="1"/>
+          <w:bCs w:val="1"/>
+          <w:rtl w:val="0"/>
+          <w:lang w:val="en-US"/>
+        </w:rPr>
+        <w:t>Seizure</w:t>
+      </w:r>
+      <w:r>
+        <w:rPr>
+          <w:b w:val="1"/>
+          <w:bCs w:val="1"/>
+          <w:rtl w:val="0"/>
+          <w:lang w:val="en-US"/>
+        </w:rPr>
+        <w:t xml:space="preserve"> Warrant are set forth in a document titled "Underlying Facts and Circumstances," which is attached hereto as "Exhibit A," made a part hereof, and </w:t>
+      </w:r>
+      <w:r>
+        <w:rPr>
+          <w:b w:val="1"/>
+          <w:bCs w:val="1"/>
+          <w:rtl w:val="0"/>
+          <w:lang w:val="en-US"/>
+        </w:rPr>
+        <w:t>incorporated</w:t>
+      </w:r>
+      <w:r>
+        <w:rPr>
+          <w:b w:val="1"/>
+          <w:bCs w:val="1"/>
+          <w:rtl w:val="0"/>
+          <w:lang w:val="en-US"/>
+        </w:rPr>
+        <w:t xml:space="preserve"> herein by reference.</w:t>
       </w:r>
     </w:p>
     <w:p>
       <w:pPr>
         <w:pStyle w:val="Body"/>
-        <w:ind w:firstLine="850"/>
-        <w:rPr>
-          <w:b w:val="0"/>
-          <w:bCs w:val="0"/>
-        </w:rPr>
-      </w:pPr>
-    </w:p>
-    <w:p>
-      <w:pPr>
-        <w:pStyle w:val="Body"/>
+        <w:spacing w:line="360" w:lineRule="auto"/>
         <w:ind w:firstLine="850"/>
         <w:rPr>
           <w:b w:val="0"/>
@@ -821,6 +746,7 @@
           <w:ilvl w:val="0"/>
           <w:numId w:val="2"/>
         </w:numPr>
+        <w:spacing w:line="360" w:lineRule="auto"/>
         <w:rPr>
           <w:b w:val="1"/>
           <w:bCs w:val="1"/>
@@ -842,6 +768,7 @@
         <w:pStyle w:val="Body"/>
         <w:keepNext w:val="1"/>
         <w:keepLines w:val="1"/>
+        <w:spacing w:line="288" w:lineRule="auto"/>
         <w:ind w:firstLine="850"/>
         <w:rPr>
           <w:b w:val="0"/>
@@ -854,18 +781,7 @@
         <w:pStyle w:val="Body"/>
         <w:keepNext w:val="1"/>
         <w:keepLines w:val="1"/>
-        <w:ind w:firstLine="850"/>
-        <w:rPr>
-          <w:b w:val="0"/>
-          <w:bCs w:val="0"/>
-        </w:rPr>
-      </w:pPr>
-    </w:p>
-    <w:p>
-      <w:pPr>
-        <w:pStyle w:val="Body"/>
-        <w:keepNext w:val="1"/>
-        <w:keepLines w:val="1"/>
+        <w:spacing w:line="288" w:lineRule="auto"/>
         <w:ind w:firstLine="850"/>
         <w:rPr>
           <w:b w:val="0"/>
@@ -882,12 +798,39 @@
         <w:shd w:val="clear" w:color="auto" w:fill="auto"/>
         <w:suppressAutoHyphens w:val="0"/>
         <w:bidi w:val="0"/>
-        <w:spacing w:before="0" w:after="0" w:line="240" w:lineRule="auto"/>
+        <w:spacing w:before="0" w:after="0" w:line="288" w:lineRule="auto"/>
         <w:ind w:left="0" w:right="0" w:firstLine="0"/>
         <w:jc w:val="right"/>
         <w:outlineLvl w:val="9"/>
         <w:rPr>
-          <w:rtl w:val="0"/>
+          <w:rFonts w:ascii="Arial" w:cs="Arial" w:hAnsi="Arial" w:eastAsia="Arial"/>
+          <w:b w:val="0"/>
+          <w:bCs w:val="0"/>
+          <w:i w:val="0"/>
+          <w:iCs w:val="0"/>
+          <w:caps w:val="0"/>
+          <w:smallCaps w:val="0"/>
+          <w:strike w:val="0"/>
+          <w:dstrike w:val="0"/>
+          <w:outline w:val="0"/>
+          <w:color w:val="000000"/>
+          <w:spacing w:val="0"/>
+          <w:kern w:val="0"/>
+          <w:position w:val="0"/>
+          <w:sz w:val="24"/>
+          <w:szCs w:val="24"/>
+          <w:u w:val="none" w:color="000000"/>
+          <w:shd w:val="nil" w:color="auto" w:fill="auto"/>
+          <w:vertAlign w:val="baseline"/>
+          <w:rtl w:val="0"/>
+          <w14:textOutline>
+            <w14:noFill/>
+          </w14:textOutline>
+          <w14:textFill>
+            <w14:solidFill>
+              <w14:srgbClr w14:val="000000"/>
+            </w14:solidFill>
+          </w14:textFill>
         </w:rPr>
       </w:pPr>
       <w:r>
@@ -956,8 +899,186 @@
           </w14:textFill>
         </w:rPr>
         <w:br w:type="textWrapping"/>
+      </w:r>
+      <w:r>
+        <w:rPr>
+          <w:rFonts w:ascii="Arial" w:cs="Arial Unicode MS" w:hAnsi="Arial" w:eastAsia="Arial Unicode MS"/>
+          <w:b w:val="0"/>
+          <w:bCs w:val="0"/>
+          <w:i w:val="0"/>
+          <w:iCs w:val="0"/>
+          <w:caps w:val="0"/>
+          <w:smallCaps w:val="0"/>
+          <w:strike w:val="0"/>
+          <w:dstrike w:val="0"/>
+          <w:outline w:val="0"/>
+          <w:color w:val="000000"/>
+          <w:spacing w:val="0"/>
+          <w:kern w:val="0"/>
+          <w:position w:val="0"/>
+          <w:sz w:val="24"/>
+          <w:szCs w:val="24"/>
+          <w:u w:val="none" w:color="000000"/>
+          <w:shd w:val="nil" w:color="auto" w:fill="auto"/>
+          <w:vertAlign w:val="baseline"/>
+          <w:rtl w:val="0"/>
+          <w:lang w:val="it-IT"/>
+          <w14:textOutline>
+            <w14:noFill/>
+          </w14:textOutline>
+          <w14:textFill>
+            <w14:solidFill>
+              <w14:srgbClr w14:val="000000"/>
+            </w14:solidFill>
+          </w14:textFill>
+        </w:rPr>
+        <w:t>{affiantTitle} {affiantFirstName} {affiantLastName}</w:t>
+      </w:r>
+      <w:r>
+        <w:rPr>
+          <w:rFonts w:ascii="Arial" w:cs="Arial Unicode MS" w:hAnsi="Arial" w:eastAsia="Arial Unicode MS"/>
+          <w:b w:val="0"/>
+          <w:bCs w:val="0"/>
+          <w:i w:val="0"/>
+          <w:iCs w:val="0"/>
+          <w:caps w:val="0"/>
+          <w:smallCaps w:val="0"/>
+          <w:strike w:val="0"/>
+          <w:dstrike w:val="0"/>
+          <w:outline w:val="0"/>
+          <w:color w:val="000000"/>
+          <w:spacing w:val="0"/>
+          <w:kern w:val="0"/>
+          <w:position w:val="0"/>
+          <w:sz w:val="24"/>
+          <w:szCs w:val="24"/>
+          <w:u w:val="none" w:color="000000"/>
+          <w:shd w:val="nil" w:color="auto" w:fill="auto"/>
+          <w:vertAlign w:val="baseline"/>
+          <w:rtl w:val="0"/>
+          <w:lang w:val="it-IT"/>
+          <w14:textOutline>
+            <w14:noFill/>
+          </w14:textOutline>
+          <w14:textFill>
+            <w14:solidFill>
+              <w14:srgbClr w14:val="000000"/>
+            </w14:solidFill>
+          </w14:textFill>
+        </w:rPr>
+        <w:t>, Affiant</w:t>
+      </w:r>
+      <w:r>
+        <w:rPr>
+          <w:rFonts w:ascii="Arial" w:cs="Arial" w:hAnsi="Arial" w:eastAsia="Arial"/>
+          <w:b w:val="0"/>
+          <w:bCs w:val="0"/>
+          <w:i w:val="0"/>
+          <w:iCs w:val="0"/>
+          <w:caps w:val="0"/>
+          <w:smallCaps w:val="0"/>
+          <w:strike w:val="0"/>
+          <w:dstrike w:val="0"/>
+          <w:outline w:val="0"/>
+          <w:color w:val="000000"/>
+          <w:spacing w:val="0"/>
+          <w:kern w:val="0"/>
+          <w:position w:val="0"/>
+          <w:sz w:val="24"/>
+          <w:szCs w:val="24"/>
+          <w:u w:val="none" w:color="000000"/>
+          <w:shd w:val="nil" w:color="auto" w:fill="auto"/>
+          <w:vertAlign w:val="baseline"/>
+          <w:rtl w:val="0"/>
+          <w14:textOutline>
+            <w14:noFill/>
+          </w14:textOutline>
+          <w14:textFill>
+            <w14:solidFill>
+              <w14:srgbClr w14:val="000000"/>
+            </w14:solidFill>
+          </w14:textFill>
+        </w:rPr>
         <w:br w:type="textWrapping"/>
       </w:r>
+    </w:p>
+    <w:p>
+      <w:pPr>
+        <w:keepNext w:val="1"/>
+        <w:keepLines w:val="1"/>
+        <w:pageBreakBefore w:val="0"/>
+        <w:widowControl w:val="1"/>
+        <w:shd w:val="clear" w:color="auto" w:fill="auto"/>
+        <w:suppressAutoHyphens w:val="0"/>
+        <w:bidi w:val="0"/>
+        <w:spacing w:before="0" w:after="0" w:line="288" w:lineRule="auto"/>
+        <w:ind w:left="0" w:right="0" w:firstLine="0"/>
+        <w:jc w:val="right"/>
+        <w:outlineLvl w:val="9"/>
+        <w:rPr>
+          <w:rFonts w:ascii="Arial" w:cs="Arial" w:hAnsi="Arial" w:eastAsia="Arial"/>
+          <w:b w:val="0"/>
+          <w:bCs w:val="0"/>
+          <w:i w:val="0"/>
+          <w:iCs w:val="0"/>
+          <w:caps w:val="0"/>
+          <w:smallCaps w:val="0"/>
+          <w:strike w:val="0"/>
+          <w:dstrike w:val="0"/>
+          <w:outline w:val="0"/>
+          <w:color w:val="000000"/>
+          <w:spacing w:val="0"/>
+          <w:kern w:val="0"/>
+          <w:position w:val="0"/>
+          <w:sz w:val="24"/>
+          <w:szCs w:val="24"/>
+          <w:u w:val="none" w:color="000000"/>
+          <w:shd w:val="nil" w:color="auto" w:fill="auto"/>
+          <w:vertAlign w:val="baseline"/>
+          <w:rtl w:val="0"/>
+          <w14:textOutline>
+            <w14:noFill/>
+          </w14:textOutline>
+          <w14:textFill>
+            <w14:solidFill>
+              <w14:srgbClr w14:val="000000"/>
+            </w14:solidFill>
+          </w14:textFill>
+        </w:rPr>
+      </w:pPr>
+      <w:r>
+        <w:rPr>
+          <w:rFonts w:ascii="Arial" w:cs="Arial" w:hAnsi="Arial" w:eastAsia="Arial"/>
+          <w:b w:val="0"/>
+          <w:bCs w:val="0"/>
+          <w:i w:val="0"/>
+          <w:iCs w:val="0"/>
+          <w:caps w:val="0"/>
+          <w:smallCaps w:val="0"/>
+          <w:strike w:val="0"/>
+          <w:dstrike w:val="0"/>
+          <w:outline w:val="0"/>
+          <w:color w:val="000000"/>
+          <w:spacing w:val="0"/>
+          <w:kern w:val="0"/>
+          <w:position w:val="0"/>
+          <w:sz w:val="24"/>
+          <w:szCs w:val="24"/>
+          <w:u w:val="none" w:color="000000"/>
+          <w:shd w:val="nil" w:color="auto" w:fill="auto"/>
+          <w:vertAlign w:val="baseline"/>
+          <w:rtl w:val="0"/>
+          <w14:textOutline>
+            <w14:noFill/>
+          </w14:textOutline>
+          <w14:textFill>
+            <w14:solidFill>
+              <w14:srgbClr w14:val="000000"/>
+            </w14:solidFill>
+          </w14:textFill>
+        </w:rPr>
+        <w:br w:type="textWrapping"/>
+      </w:r>
       <w:r>
         <w:rPr>
           <w:rFonts w:ascii="Arial" w:cs="Arial Unicode MS" w:hAnsi="Arial" w:eastAsia="Arial Unicode MS"/>
@@ -980,17 +1101,17 @@
           <w:shd w:val="nil" w:color="auto" w:fill="auto"/>
           <w:vertAlign w:val="baseline"/>
           <w:rtl w:val="0"/>
-          <w:lang w:val="it-IT"/>
-          <w14:textOutline>
-            <w14:noFill/>
-          </w14:textOutline>
-          <w14:textFill>
-            <w14:solidFill>
-              <w14:srgbClr w14:val="000000"/>
-            </w14:solidFill>
-          </w14:textFill>
-        </w:rPr>
-        <w:t>{affiantTitle} {affiantFirstName} {affiantLastName}</w:t>
+          <w:lang w:val="en-US"/>
+          <w14:textOutline>
+            <w14:noFill/>
+          </w14:textOutline>
+          <w14:textFill>
+            <w14:solidFill>
+              <w14:srgbClr w14:val="000000"/>
+            </w14:solidFill>
+          </w14:textFill>
+        </w:rPr>
+        <w:t>Sworn to and subscribed before me,</w:t>
       </w:r>
       <w:r>
         <w:rPr>
@@ -1014,17 +1135,186 @@
           <w:shd w:val="nil" w:color="auto" w:fill="auto"/>
           <w:vertAlign w:val="baseline"/>
           <w:rtl w:val="0"/>
-          <w:lang w:val="it-IT"/>
-          <w14:textOutline>
-            <w14:noFill/>
-          </w14:textOutline>
-          <w14:textFill>
-            <w14:solidFill>
-              <w14:srgbClr w14:val="000000"/>
-            </w14:solidFill>
-          </w14:textFill>
-        </w:rPr>
-        <w:t>, Affiant</w:t>
+          <w:lang w:val="en-US"/>
+          <w14:textOutline>
+            <w14:noFill/>
+          </w14:textOutline>
+          <w14:textFill>
+            <w14:solidFill>
+              <w14:srgbClr w14:val="000000"/>
+            </w14:solidFill>
+          </w14:textFill>
+        </w:rPr>
+        <w:t xml:space="preserve"> this</w:t>
+      </w:r>
+      <w:r>
+        <w:rPr>
+          <w:rFonts w:ascii="Arial" w:cs="Arial Unicode MS" w:hAnsi="Arial" w:eastAsia="Arial Unicode MS"/>
+          <w:b w:val="0"/>
+          <w:bCs w:val="0"/>
+          <w:i w:val="0"/>
+          <w:iCs w:val="0"/>
+          <w:caps w:val="0"/>
+          <w:smallCaps w:val="0"/>
+          <w:strike w:val="0"/>
+          <w:dstrike w:val="0"/>
+          <w:outline w:val="0"/>
+          <w:color w:val="000000"/>
+          <w:spacing w:val="0"/>
+          <w:kern w:val="0"/>
+          <w:position w:val="0"/>
+          <w:sz w:val="24"/>
+          <w:szCs w:val="24"/>
+          <w:u w:val="none" w:color="000000"/>
+          <w:shd w:val="nil" w:color="auto" w:fill="auto"/>
+          <w:vertAlign w:val="baseline"/>
+          <w:rtl w:val="0"/>
+          <w:lang w:val="en-US"/>
+          <w14:textOutline>
+            <w14:noFill/>
+          </w14:textOutline>
+          <w14:textFill>
+            <w14:solidFill>
+              <w14:srgbClr w14:val="000000"/>
+            </w14:solidFill>
+          </w14:textFill>
+        </w:rPr>
+        <w:t xml:space="preserve"> the _______ day of ____________, 2024</w:t>
+      </w:r>
+      <w:r>
+        <w:rPr>
+          <w:rFonts w:ascii="Arial" w:cs="Arial Unicode MS" w:hAnsi="Arial" w:eastAsia="Arial Unicode MS"/>
+          <w:b w:val="0"/>
+          <w:bCs w:val="0"/>
+          <w:i w:val="0"/>
+          <w:iCs w:val="0"/>
+          <w:caps w:val="0"/>
+          <w:smallCaps w:val="0"/>
+          <w:strike w:val="0"/>
+          <w:dstrike w:val="0"/>
+          <w:outline w:val="0"/>
+          <w:color w:val="000000"/>
+          <w:spacing w:val="0"/>
+          <w:kern w:val="0"/>
+          <w:position w:val="0"/>
+          <w:sz w:val="24"/>
+          <w:szCs w:val="24"/>
+          <w:u w:val="none" w:color="000000"/>
+          <w:shd w:val="nil" w:color="auto" w:fill="auto"/>
+          <w:vertAlign w:val="baseline"/>
+          <w:rtl w:val="0"/>
+          <w:lang w:val="en-US"/>
+          <w14:textOutline>
+            <w14:noFill/>
+          </w14:textOutline>
+          <w14:textFill>
+            <w14:solidFill>
+              <w14:srgbClr w14:val="000000"/>
+            </w14:solidFill>
+          </w14:textFill>
+        </w:rPr>
+        <w:t>.</w:t>
+      </w:r>
+      <w:r>
+        <w:rPr>
+          <w:rFonts w:ascii="Arial" w:cs="Arial Unicode MS" w:hAnsi="Arial" w:eastAsia="Arial Unicode MS"/>
+          <w:b w:val="0"/>
+          <w:bCs w:val="0"/>
+          <w:i w:val="0"/>
+          <w:iCs w:val="0"/>
+          <w:caps w:val="0"/>
+          <w:smallCaps w:val="0"/>
+          <w:strike w:val="0"/>
+          <w:dstrike w:val="0"/>
+          <w:outline w:val="0"/>
+          <w:color w:val="000000"/>
+          <w:spacing w:val="0"/>
+          <w:kern w:val="0"/>
+          <w:position w:val="0"/>
+          <w:sz w:val="24"/>
+          <w:szCs w:val="24"/>
+          <w:u w:val="none" w:color="000000"/>
+          <w:shd w:val="nil" w:color="auto" w:fill="auto"/>
+          <w:vertAlign w:val="baseline"/>
+          <w:rtl w:val="0"/>
+          <w14:textOutline>
+            <w14:noFill/>
+          </w14:textOutline>
+          <w14:textFill>
+            <w14:solidFill>
+              <w14:srgbClr w14:val="000000"/>
+            </w14:solidFill>
+          </w14:textFill>
+        </w:rPr>
+        <w:t xml:space="preserve"> </w:t>
+      </w:r>
+      <w:r>
+        <w:rPr>
+          <w:rFonts w:ascii="Arial" w:cs="Arial Unicode MS" w:hAnsi="Arial" w:eastAsia="Arial Unicode MS"/>
+          <w:b w:val="0"/>
+          <w:bCs w:val="0"/>
+          <w:i w:val="0"/>
+          <w:iCs w:val="0"/>
+          <w:caps w:val="0"/>
+          <w:smallCaps w:val="0"/>
+          <w:strike w:val="0"/>
+          <w:dstrike w:val="0"/>
+          <w:outline w:val="0"/>
+          <w:color w:val="000000"/>
+          <w:spacing w:val="0"/>
+          <w:kern w:val="0"/>
+          <w:position w:val="0"/>
+          <w:sz w:val="24"/>
+          <w:szCs w:val="24"/>
+          <w:u w:val="none" w:color="000000"/>
+          <w:shd w:val="nil" w:color="auto" w:fill="auto"/>
+          <w:vertAlign w:val="baseline"/>
+          <w:rtl w:val="0"/>
+          <w:lang w:val="en-US"/>
+          <w14:textOutline>
+            <w14:noFill/>
+          </w14:textOutline>
+          <w14:textFill>
+            <w14:solidFill>
+              <w14:srgbClr w14:val="000000"/>
+            </w14:solidFill>
+          </w14:textFill>
+        </w:rPr>
+        <w:t xml:space="preserve">TIME </w:t>
+      </w:r>
+      <w:r>
+        <w:rPr>
+          <w:rFonts w:ascii="Arial" w:cs="Arial Unicode MS" w:hAnsi="Arial" w:eastAsia="Arial Unicode MS"/>
+          <w:b w:val="0"/>
+          <w:bCs w:val="0"/>
+          <w:i w:val="0"/>
+          <w:iCs w:val="0"/>
+          <w:caps w:val="0"/>
+          <w:smallCaps w:val="0"/>
+          <w:strike w:val="0"/>
+          <w:dstrike w:val="0"/>
+          <w:outline w:val="0"/>
+          <w:color w:val="000000"/>
+          <w:spacing w:val="0"/>
+          <w:kern w:val="0"/>
+          <w:position w:val="0"/>
+          <w:sz w:val="24"/>
+          <w:szCs w:val="24"/>
+          <w:u w:val="none" w:color="000000"/>
+          <w:shd w:val="nil" w:color="auto" w:fill="auto"/>
+          <w:vertAlign w:val="baseline"/>
+          <w:rtl w:val="0"/>
+          <w:lang w:val="en-US"/>
+          <w14:textOutline>
+            <w14:noFill/>
+          </w14:textOutline>
+          <w14:textFill>
+            <w14:solidFill>
+              <w14:srgbClr w14:val="000000"/>
+            </w14:solidFill>
+          </w14:textFill>
+        </w:rPr>
+        <w:t>___:___ AM/PM</w:t>
       </w:r>
       <w:r>
         <w:rPr>
@@ -1058,9 +1348,57 @@
           </w14:textFill>
         </w:rPr>
         <w:br w:type="textWrapping"/>
+      </w:r>
+    </w:p>
+    <w:p>
+      <w:pPr>
+        <w:keepNext w:val="1"/>
+        <w:keepLines w:val="1"/>
+        <w:pageBreakBefore w:val="0"/>
+        <w:widowControl w:val="1"/>
+        <w:shd w:val="clear" w:color="auto" w:fill="auto"/>
+        <w:suppressAutoHyphens w:val="0"/>
+        <w:bidi w:val="0"/>
+        <w:spacing w:before="0" w:after="0" w:line="288" w:lineRule="auto"/>
+        <w:ind w:left="0" w:right="0" w:firstLine="0"/>
+        <w:jc w:val="right"/>
+        <w:outlineLvl w:val="9"/>
+        <w:rPr>
+          <w:rtl w:val="0"/>
+        </w:rPr>
+      </w:pPr>
+      <w:r>
+        <w:rPr>
+          <w:rFonts w:ascii="Arial" w:cs="Arial" w:hAnsi="Arial" w:eastAsia="Arial"/>
+          <w:b w:val="0"/>
+          <w:bCs w:val="0"/>
+          <w:i w:val="0"/>
+          <w:iCs w:val="0"/>
+          <w:caps w:val="0"/>
+          <w:smallCaps w:val="0"/>
+          <w:strike w:val="0"/>
+          <w:dstrike w:val="0"/>
+          <w:outline w:val="0"/>
+          <w:color w:val="000000"/>
+          <w:spacing w:val="0"/>
+          <w:kern w:val="0"/>
+          <w:position w:val="0"/>
+          <w:sz w:val="24"/>
+          <w:szCs w:val="24"/>
+          <w:u w:val="none" w:color="000000"/>
+          <w:shd w:val="nil" w:color="auto" w:fill="auto"/>
+          <w:vertAlign w:val="baseline"/>
+          <w:rtl w:val="0"/>
+          <w14:textOutline>
+            <w14:noFill/>
+          </w14:textOutline>
+          <w14:textFill>
+            <w14:solidFill>
+              <w14:srgbClr w14:val="000000"/>
+            </w14:solidFill>
+          </w14:textFill>
+        </w:rPr>
         <w:br w:type="textWrapping"/>
-        <w:br w:type="textWrapping"/>
-        <w:br w:type="textWrapping"/>
       </w:r>
       <w:r>
         <w:rPr>
@@ -1094,7 +1432,7 @@
             </w14:solidFill>
           </w14:textFill>
         </w:rPr>
-        <w:t>Sworn to and subscribed before me, the _______ day of ____________, 2024.</w:t>
+        <w:t>__________________________________</w:t>
       </w:r>
       <w:r>
         <w:rPr>
@@ -1127,146 +1465,6 @@
             </w14:solidFill>
           </w14:textFill>
         </w:rPr>
-        <w:br w:type="textWrapping"/>
-        <w:br w:type="textWrapping"/>
-        <w:br w:type="textWrapping"/>
-      </w:r>
-      <w:r>
-        <w:rPr>
-          <w:rFonts w:ascii="Arial" w:cs="Arial Unicode MS" w:hAnsi="Arial" w:eastAsia="Arial Unicode MS"/>
-          <w:b w:val="0"/>
-          <w:bCs w:val="0"/>
-          <w:i w:val="0"/>
-          <w:iCs w:val="0"/>
-          <w:caps w:val="0"/>
-          <w:smallCaps w:val="0"/>
-          <w:strike w:val="0"/>
-          <w:dstrike w:val="0"/>
-          <w:outline w:val="0"/>
-          <w:color w:val="000000"/>
-          <w:spacing w:val="0"/>
-          <w:kern w:val="0"/>
-          <w:position w:val="0"/>
-          <w:sz w:val="24"/>
-          <w:szCs w:val="24"/>
-          <w:u w:val="none" w:color="000000"/>
-          <w:shd w:val="nil" w:color="auto" w:fill="auto"/>
-          <w:vertAlign w:val="baseline"/>
-          <w:rtl w:val="0"/>
-          <w:lang w:val="en-US"/>
-          <w14:textOutline>
-            <w14:noFill/>
-          </w14:textOutline>
-          <w14:textFill>
-            <w14:solidFill>
-              <w14:srgbClr w14:val="000000"/>
-            </w14:solidFill>
-          </w14:textFill>
-        </w:rPr>
-        <w:t>TIME ___:___ AM/PM</w:t>
-      </w:r>
-      <w:r>
-        <w:rPr>
-          <w:rFonts w:ascii="Arial" w:cs="Arial" w:hAnsi="Arial" w:eastAsia="Arial"/>
-          <w:b w:val="0"/>
-          <w:bCs w:val="0"/>
-          <w:i w:val="0"/>
-          <w:iCs w:val="0"/>
-          <w:caps w:val="0"/>
-          <w:smallCaps w:val="0"/>
-          <w:strike w:val="0"/>
-          <w:dstrike w:val="0"/>
-          <w:outline w:val="0"/>
-          <w:color w:val="000000"/>
-          <w:spacing w:val="0"/>
-          <w:kern w:val="0"/>
-          <w:position w:val="0"/>
-          <w:sz w:val="24"/>
-          <w:szCs w:val="24"/>
-          <w:u w:val="none" w:color="000000"/>
-          <w:shd w:val="nil" w:color="auto" w:fill="auto"/>
-          <w:vertAlign w:val="baseline"/>
-          <w:rtl w:val="0"/>
-          <w14:textOutline>
-            <w14:noFill/>
-          </w14:textOutline>
-          <w14:textFill>
-            <w14:solidFill>
-              <w14:srgbClr w14:val="000000"/>
-            </w14:solidFill>
-          </w14:textFill>
-        </w:rPr>
-        <w:br w:type="textWrapping"/>
-        <w:br w:type="textWrapping"/>
-        <w:br w:type="textWrapping"/>
-        <w:br w:type="textWrapping"/>
-      </w:r>
-      <w:r>
-        <w:rPr>
-          <w:rFonts w:ascii="Arial" w:cs="Arial Unicode MS" w:hAnsi="Arial" w:eastAsia="Arial Unicode MS"/>
-          <w:b w:val="0"/>
-          <w:bCs w:val="0"/>
-          <w:i w:val="0"/>
-          <w:iCs w:val="0"/>
-          <w:caps w:val="0"/>
-          <w:smallCaps w:val="0"/>
-          <w:strike w:val="0"/>
-          <w:dstrike w:val="0"/>
-          <w:outline w:val="0"/>
-          <w:color w:val="000000"/>
-          <w:spacing w:val="0"/>
-          <w:kern w:val="0"/>
-          <w:position w:val="0"/>
-          <w:sz w:val="24"/>
-          <w:szCs w:val="24"/>
-          <w:u w:val="none" w:color="000000"/>
-          <w:shd w:val="nil" w:color="auto" w:fill="auto"/>
-          <w:vertAlign w:val="baseline"/>
-          <w:rtl w:val="0"/>
-          <w:lang w:val="en-US"/>
-          <w14:textOutline>
-            <w14:noFill/>
-          </w14:textOutline>
-          <w14:textFill>
-            <w14:solidFill>
-              <w14:srgbClr w14:val="000000"/>
-            </w14:solidFill>
-          </w14:textFill>
-        </w:rPr>
-        <w:t>__________________________________</w:t>
-      </w:r>
-      <w:r>
-        <w:rPr>
-          <w:rFonts w:ascii="Arial" w:cs="Arial" w:hAnsi="Arial" w:eastAsia="Arial"/>
-          <w:b w:val="0"/>
-          <w:bCs w:val="0"/>
-          <w:i w:val="0"/>
-          <w:iCs w:val="0"/>
-          <w:caps w:val="0"/>
-          <w:smallCaps w:val="0"/>
-          <w:strike w:val="0"/>
-          <w:dstrike w:val="0"/>
-          <w:outline w:val="0"/>
-          <w:color w:val="000000"/>
-          <w:spacing w:val="0"/>
-          <w:kern w:val="0"/>
-          <w:position w:val="0"/>
-          <w:sz w:val="24"/>
-          <w:szCs w:val="24"/>
-          <w:u w:val="none" w:color="000000"/>
-          <w:shd w:val="nil" w:color="auto" w:fill="auto"/>
-          <w:vertAlign w:val="baseline"/>
-          <w:rtl w:val="0"/>
-          <w14:textOutline>
-            <w14:noFill/>
-          </w14:textOutline>
-          <w14:textFill>
-            <w14:solidFill>
-              <w14:srgbClr w14:val="000000"/>
-            </w14:solidFill>
-          </w14:textFill>
-        </w:rPr>
-        <w:br w:type="textWrapping"/>
         <w:br w:type="textWrapping"/>
       </w:r>
       <w:r>
@@ -1342,13 +1540,14 @@
         <w:pStyle w:val="Heading"/>
         <w:keepNext w:val="0"/>
         <w:keepLines w:val="1"/>
-      </w:pPr>
-      <w:r>
-        <w:rPr>
-          <w:rtl w:val="0"/>
-          <w:lang w:val="en-US"/>
-        </w:rPr>
-        <w:t>Introduction and Affiant</w:t>
+        <w:spacing w:line="288" w:lineRule="auto"/>
+      </w:pPr>
+      <w:r>
+        <w:rPr>
+          <w:rtl w:val="0"/>
+          <w:lang w:val="en-US"/>
+        </w:rPr>
+        <w:t>Affiant</w:t>
       </w:r>
       <w:r>
         <w:rPr>
@@ -1362,30 +1561,80 @@
           <w:rtl w:val="0"/>
           <w:lang w:val="en-US"/>
         </w:rPr>
-        <w:t>s Background</w:t>
+        <w:t xml:space="preserve">s </w:t>
+      </w:r>
+      <w:r>
+        <w:rPr>
+          <w:rtl w:val="0"/>
+          <w:lang w:val="en-US"/>
+        </w:rPr>
+        <w:t>Introduction and Background</w:t>
       </w:r>
     </w:p>
     <w:p>
       <w:pPr>
         <w:pStyle w:val="Body"/>
-        <w:bidi w:val="0"/>
+        <w:spacing w:line="288" w:lineRule="auto"/>
       </w:pPr>
     </w:p>
     <w:p>
       <w:pPr>
         <w:pStyle w:val="Body"/>
-        <w:bidi w:val="0"/>
-      </w:pPr>
-      <w:r>
-        <w:rPr>
-          <w:rtl w:val="0"/>
-        </w:rPr>
-        <w:t>{affiantHerosheet}</w:t>
+        <w:spacing w:line="288" w:lineRule="auto"/>
+      </w:pPr>
+      <w:r>
+        <w:rPr>
+          <w:rtl w:val="0"/>
+          <w:lang w:val="en-US"/>
+        </w:rPr>
+        <w:t>{#affiantHerosheet}</w:t>
+      </w:r>
+    </w:p>
+    <w:p>
+      <w:pPr>
+        <w:pStyle w:val="Body - Keep Lines"/>
+        <w:spacing w:line="288" w:lineRule="auto"/>
+        <w:ind w:firstLine="567"/>
+      </w:pPr>
+      <w:r>
+        <w:rPr>
+          <w:rtl w:val="0"/>
+          <w:lang w:val="en-US"/>
+        </w:rPr>
+        <w:t>{text}</w:t>
+      </w:r>
+    </w:p>
+    <w:p>
+      <w:pPr>
+        <w:pStyle w:val="Body - Keep Lines"/>
+        <w:spacing w:line="288" w:lineRule="auto"/>
+      </w:pPr>
+      <w:r>
+        <w:rPr>
+          <w:rtl w:val="0"/>
+          <w:lang w:val="en-US"/>
+        </w:rPr>
+        <w:t>{/</w:t>
+      </w:r>
+      <w:r>
+        <w:rPr>
+          <w:rtl w:val="0"/>
+          <w:lang w:val="en-US"/>
+        </w:rPr>
+        <w:t>affiantHerosheet</w:t>
+      </w:r>
+      <w:r>
+        <w:rPr>
+          <w:rtl w:val="0"/>
+          <w:lang w:val="en-US"/>
+        </w:rPr>
+        <w:t>}</w:t>
       </w:r>
     </w:p>
     <w:p>
       <w:pPr>
         <w:pStyle w:val="Body"/>
+        <w:spacing w:line="288" w:lineRule="auto"/>
         <w:ind w:firstLine="567"/>
       </w:pPr>
     </w:p>
@@ -1398,7 +1647,7 @@
         <w:shd w:val="clear" w:color="auto" w:fill="auto"/>
         <w:suppressAutoHyphens w:val="0"/>
         <w:bidi w:val="0"/>
-        <w:spacing w:before="0" w:after="0" w:line="240" w:lineRule="auto"/>
+        <w:spacing w:before="0" w:after="0" w:line="288" w:lineRule="auto"/>
         <w:ind w:left="0" w:right="0" w:firstLine="567"/>
         <w:jc w:val="left"/>
         <w:outlineLvl w:val="9"/>
@@ -1438,7 +1687,7 @@
             </w14:solidFill>
           </w14:textFill>
         </w:rPr>
-        <w:t>Therefore, with these listed qualifications, I do hereby respectfully request the issuance of a search warrant based on the following underlying facts and circumstances.</w:t>
+        <w:t>Therefore, with the qualifications outlined above, I respectfully request the issuance of a seizure warrant based on the following underlying facts and circumstances.</w:t>
       </w:r>
       <w:r>
         <w:rPr>
@@ -1479,6 +1728,7 @@
         <w:pStyle w:val="Heading"/>
         <w:keepNext w:val="0"/>
         <w:keepLines w:val="1"/>
+        <w:spacing w:line="288" w:lineRule="auto"/>
       </w:pPr>
       <w:r>
         <w:rPr>
@@ -1501,20 +1751,47 @@
     <w:p>
       <w:pPr>
         <w:pStyle w:val="Body"/>
-        <w:bidi w:val="0"/>
+        <w:spacing w:line="288" w:lineRule="auto"/>
       </w:pPr>
     </w:p>
     <w:p>
       <w:pPr>
         <w:pStyle w:val="Body"/>
-        <w:keepLines w:val="1"/>
-      </w:pPr>
-      <w:r>
-        <w:rPr>
-          <w:rtl w:val="0"/>
-          <w:lang w:val="en-US"/>
-        </w:rPr>
-        <w:t>{factsAndCircumstances}</w:t>
+        <w:spacing w:line="360" w:lineRule="auto"/>
+      </w:pPr>
+      <w:r>
+        <w:rPr>
+          <w:rtl w:val="0"/>
+          <w:lang w:val="en-US"/>
+        </w:rPr>
+        <w:t>{#factsAndCircumstances}</w:t>
+      </w:r>
+    </w:p>
+    <w:p>
+      <w:pPr>
+        <w:pStyle w:val="Body - Keep Lines"/>
+        <w:spacing w:line="360" w:lineRule="auto"/>
+        <w:ind w:firstLine="567"/>
+      </w:pPr>
+      <w:r>
+        <w:rPr>
+          <w:rtl w:val="0"/>
+          <w:lang w:val="en-US"/>
+        </w:rPr>
+        <w:t>{text}</w:t>
+      </w:r>
+    </w:p>
+    <w:p>
+      <w:pPr>
+        <w:pStyle w:val="Body - Keep Lines"/>
+        <w:spacing w:line="360" w:lineRule="auto"/>
+      </w:pPr>
+      <w:r>
+        <w:rPr>
+          <w:rtl w:val="0"/>
+          <w:lang w:val="en-US"/>
+        </w:rPr>
+        <w:t>{/factsAndCircumstances}</w:t>
       </w:r>
       <w:r>
         <w:rPr>
@@ -1536,7 +1813,7 @@
         <w:shd w:val="clear" w:color="auto" w:fill="auto"/>
         <w:suppressAutoHyphens w:val="0"/>
         <w:bidi w:val="0"/>
-        <w:spacing w:before="0" w:after="0" w:line="240" w:lineRule="auto"/>
+        <w:spacing w:before="0" w:after="0" w:line="288" w:lineRule="auto"/>
         <w:ind w:left="0" w:right="0" w:firstLine="0"/>
         <w:jc w:val="left"/>
         <w:outlineLvl w:val="9"/>
@@ -2022,7 +2299,7 @@
         <w:shd w:val="clear" w:color="auto" w:fill="auto"/>
         <w:suppressAutoHyphens w:val="0"/>
         <w:bidi w:val="0"/>
-        <w:spacing w:before="0" w:after="0" w:line="240" w:lineRule="auto"/>
+        <w:spacing w:before="0" w:after="0" w:line="288" w:lineRule="auto"/>
         <w:ind w:left="0" w:right="0" w:firstLine="0"/>
         <w:jc w:val="left"/>
         <w:outlineLvl w:val="9"/>
@@ -2063,6 +2340,7 @@
         <w:pStyle w:val="Heading"/>
         <w:keepNext w:val="0"/>
         <w:keepLines w:val="1"/>
+        <w:spacing w:line="288" w:lineRule="auto"/>
       </w:pPr>
       <w:r>
         <w:rPr>
@@ -2071,17 +2349,38 @@
         </w:rPr>
         <w:t>SEIZURE WARRANT</w:t>
       </w:r>
+    </w:p>
+    <w:p>
+      <w:pPr>
+        <w:pStyle w:val="Body"/>
+        <w:spacing w:line="288" w:lineRule="auto"/>
+      </w:pPr>
     </w:p>
     <w:p>
       <w:pPr>
         <w:pStyle w:val="Body"/>
         <w:keepLines w:val="1"/>
-      </w:pPr>
+        <w:spacing w:line="288" w:lineRule="auto"/>
+        <w:rPr>
+          <w:b w:val="1"/>
+          <w:bCs w:val="1"/>
+        </w:rPr>
+      </w:pPr>
+      <w:r>
+        <w:rPr>
+          <w:b w:val="1"/>
+          <w:bCs w:val="1"/>
+          <w:rtl w:val="0"/>
+          <w:lang w:val="en-US"/>
+        </w:rPr>
+        <w:t>STATE OF {judicialStateUppercase}</w:t>
+      </w:r>
     </w:p>
     <w:p>
       <w:pPr>
         <w:pStyle w:val="Body"/>
         <w:keepLines w:val="1"/>
+        <w:spacing w:line="288" w:lineRule="auto"/>
         <w:rPr>
           <w:b w:val="1"/>
           <w:bCs w:val="1"/>
@@ -2094,158 +2393,676 @@
           <w:rtl w:val="0"/>
           <w:lang w:val="en-US"/>
         </w:rPr>
-        <w:t>STATE OF MISSISSIPPI</w:t>
-      </w:r>
+        <w:t>COUNTY OF {judicialCountyUppercase}</w:t>
+      </w:r>
+    </w:p>
+    <w:p>
+      <w:pPr>
+        <w:pStyle w:val="Body"/>
+        <w:spacing w:line="288" w:lineRule="auto"/>
+        <w:rPr>
+          <w:b w:val="1"/>
+          <w:bCs w:val="1"/>
+        </w:rPr>
+      </w:pPr>
+    </w:p>
+    <w:p>
+      <w:pPr>
+        <w:pStyle w:val="Body"/>
+        <w:spacing w:line="360" w:lineRule="auto"/>
+        <w:rPr>
+          <w:b w:val="0"/>
+          <w:bCs w:val="0"/>
+        </w:rPr>
+      </w:pPr>
+      <w:r>
+        <w:rPr>
+          <w:b w:val="1"/>
+          <w:bCs w:val="1"/>
+        </w:rPr>
+        <w:tab/>
+      </w:r>
+      <w:r>
+        <w:rPr>
+          <w:b w:val="0"/>
+          <w:bCs w:val="0"/>
+          <w:rtl w:val="0"/>
+          <w:lang w:val="en-US"/>
+        </w:rPr>
+        <w:t>Whereas, on this day, t</w:t>
+      </w:r>
+      <w:r>
+        <w:rPr>
+          <w:b w:val="0"/>
+          <w:bCs w:val="0"/>
+          <w:rtl w:val="0"/>
+          <w:lang w:val="en-US"/>
+        </w:rPr>
+        <w:t>his matter came before the Court on the application of {affiantTitle} {affiantFirstName} {affiantLastName} of {affiantDepartment}, who provided sworn testimony establishing probable cause that the property described below is subject to seizure under Section 41-29-153 of the Mississippi Code of 1972, as amended, and is located in {judicialCounty} County, {judicialState}.</w:t>
+      </w:r>
+    </w:p>
+    <w:p>
+      <w:pPr>
+        <w:pStyle w:val="Body"/>
+        <w:spacing w:line="360" w:lineRule="auto"/>
+        <w:rPr>
+          <w:b w:val="0"/>
+          <w:bCs w:val="0"/>
+        </w:rPr>
+      </w:pPr>
+    </w:p>
+    <w:p>
+      <w:pPr>
+        <w:pStyle w:val="Body"/>
+        <w:spacing w:line="360" w:lineRule="auto"/>
+        <w:rPr>
+          <w:b w:val="0"/>
+          <w:bCs w:val="0"/>
+        </w:rPr>
+      </w:pPr>
+      <w:r>
+        <w:rPr>
+          <w:b w:val="0"/>
+          <w:bCs w:val="0"/>
+        </w:rPr>
+        <w:tab/>
+      </w:r>
+      <w:r>
+        <w:rPr>
+          <w:b w:val="0"/>
+          <w:bCs w:val="0"/>
+          <w:rtl w:val="0"/>
+          <w:lang w:val="en-US"/>
+        </w:rPr>
+        <w:t>Upon due consideration of the affidavit and evidence presented, the Court finds probable cause for the issuance of a seizure warrant. Therefore, you are hereby directed to take possession and/or retain possession of the property described as follows:</w:t>
+      </w:r>
+    </w:p>
+    <w:p>
+      <w:pPr>
+        <w:pStyle w:val="Body"/>
+        <w:spacing w:line="288" w:lineRule="auto"/>
+        <w:rPr>
+          <w:b w:val="0"/>
+          <w:bCs w:val="0"/>
+        </w:rPr>
+      </w:pPr>
     </w:p>
     <w:p>
       <w:pPr>
         <w:pStyle w:val="Body"/>
         <w:keepLines w:val="1"/>
+        <w:spacing w:line="288" w:lineRule="auto"/>
+        <w:ind w:firstLine="850"/>
         <w:rPr>
           <w:b w:val="1"/>
           <w:bCs w:val="1"/>
         </w:rPr>
       </w:pPr>
-    </w:p>
-    <w:p>
-      <w:pPr>
-        <w:pStyle w:val="Body"/>
-        <w:keepLines w:val="1"/>
+      <w:r>
         <w:rPr>
           <w:b w:val="1"/>
           <w:bCs w:val="1"/>
-        </w:rPr>
-      </w:pPr>
-      <w:r>
-        <w:rPr>
+          <w:rtl w:val="0"/>
+          <w:lang w:val="en-US"/>
+        </w:rPr>
+        <w:t>{seizableItems}</w:t>
+      </w:r>
+    </w:p>
+    <w:p>
+      <w:pPr>
+        <w:keepNext w:val="1"/>
+        <w:keepLines w:val="1"/>
+        <w:pageBreakBefore w:val="0"/>
+        <w:widowControl w:val="1"/>
+        <w:shd w:val="clear" w:color="auto" w:fill="auto"/>
+        <w:suppressAutoHyphens w:val="0"/>
+        <w:bidi w:val="0"/>
+        <w:spacing w:before="0" w:after="0" w:line="288" w:lineRule="auto"/>
+        <w:ind w:left="0" w:right="0" w:firstLine="0"/>
+        <w:jc w:val="right"/>
+        <w:outlineLvl w:val="9"/>
+        <w:rPr>
+          <w:rFonts w:ascii="Arial" w:cs="Arial" w:hAnsi="Arial" w:eastAsia="Arial"/>
+          <w:b w:val="0"/>
+          <w:bCs w:val="0"/>
+          <w:i w:val="0"/>
+          <w:iCs w:val="0"/>
+          <w:caps w:val="0"/>
+          <w:smallCaps w:val="0"/>
+          <w:strike w:val="0"/>
+          <w:dstrike w:val="0"/>
+          <w:outline w:val="0"/>
+          <w:color w:val="000000"/>
+          <w:spacing w:val="0"/>
+          <w:kern w:val="0"/>
+          <w:position w:val="0"/>
+          <w:sz w:val="24"/>
+          <w:szCs w:val="24"/>
+          <w:u w:val="none" w:color="000000"/>
+          <w:shd w:val="nil" w:color="auto" w:fill="auto"/>
+          <w:vertAlign w:val="baseline"/>
+          <w:rtl w:val="0"/>
+          <w14:textOutline>
+            <w14:noFill/>
+          </w14:textOutline>
+          <w14:textFill>
+            <w14:solidFill>
+              <w14:srgbClr w14:val="000000"/>
+            </w14:solidFill>
+          </w14:textFill>
+        </w:rPr>
+      </w:pPr>
+    </w:p>
+    <w:p>
+      <w:pPr>
+        <w:keepNext w:val="1"/>
+        <w:keepLines w:val="1"/>
+        <w:pageBreakBefore w:val="0"/>
+        <w:widowControl w:val="1"/>
+        <w:shd w:val="clear" w:color="auto" w:fill="auto"/>
+        <w:suppressAutoHyphens w:val="0"/>
+        <w:bidi w:val="0"/>
+        <w:spacing w:before="0" w:after="0" w:line="288" w:lineRule="auto"/>
+        <w:ind w:left="0" w:right="0" w:firstLine="0"/>
+        <w:jc w:val="right"/>
+        <w:outlineLvl w:val="9"/>
+        <w:rPr>
+          <w:rFonts w:ascii="Arial" w:cs="Arial" w:hAnsi="Arial" w:eastAsia="Arial"/>
+          <w:b w:val="0"/>
+          <w:bCs w:val="0"/>
+          <w:i w:val="0"/>
+          <w:iCs w:val="0"/>
+          <w:caps w:val="0"/>
+          <w:smallCaps w:val="0"/>
+          <w:strike w:val="0"/>
+          <w:dstrike w:val="0"/>
+          <w:outline w:val="0"/>
+          <w:color w:val="000000"/>
+          <w:spacing w:val="0"/>
+          <w:kern w:val="0"/>
+          <w:position w:val="0"/>
+          <w:sz w:val="24"/>
+          <w:szCs w:val="24"/>
+          <w:u w:val="none" w:color="000000"/>
+          <w:shd w:val="nil" w:color="auto" w:fill="auto"/>
+          <w:vertAlign w:val="baseline"/>
+          <w:rtl w:val="0"/>
+          <w14:textOutline>
+            <w14:noFill/>
+          </w14:textOutline>
+          <w14:textFill>
+            <w14:solidFill>
+              <w14:srgbClr w14:val="000000"/>
+            </w14:solidFill>
+          </w14:textFill>
+        </w:rPr>
+      </w:pPr>
+      <w:r>
+        <w:rPr>
+          <w:rFonts w:ascii="Arial" w:cs="Arial" w:hAnsi="Arial" w:eastAsia="Arial"/>
+          <w:b w:val="0"/>
+          <w:bCs w:val="0"/>
+          <w:i w:val="0"/>
+          <w:iCs w:val="0"/>
+          <w:caps w:val="0"/>
+          <w:smallCaps w:val="0"/>
+          <w:strike w:val="0"/>
+          <w:dstrike w:val="0"/>
+          <w:outline w:val="0"/>
+          <w:color w:val="000000"/>
+          <w:spacing w:val="0"/>
+          <w:kern w:val="0"/>
+          <w:position w:val="0"/>
+          <w:sz w:val="24"/>
+          <w:szCs w:val="24"/>
+          <w:u w:val="none" w:color="000000"/>
+          <w:shd w:val="nil" w:color="auto" w:fill="auto"/>
+          <w:vertAlign w:val="baseline"/>
+          <w:rtl w:val="0"/>
+          <w14:textOutline>
+            <w14:noFill/>
+          </w14:textOutline>
+          <w14:textFill>
+            <w14:solidFill>
+              <w14:srgbClr w14:val="000000"/>
+            </w14:solidFill>
+          </w14:textFill>
+        </w:rPr>
+        <w:br w:type="textWrapping"/>
+      </w:r>
+      <w:r>
+        <w:rPr>
+          <w:rFonts w:ascii="Arial" w:cs="Arial Unicode MS" w:hAnsi="Arial" w:eastAsia="Arial Unicode MS"/>
           <w:b w:val="1"/>
           <w:bCs w:val="1"/>
-          <w:rtl w:val="0"/>
-          <w:lang w:val="en-US"/>
-        </w:rPr>
-        <w:t>COUNTY OF DESOTO</w:t>
-      </w:r>
-    </w:p>
-    <w:p>
-      <w:pPr>
-        <w:pStyle w:val="Body"/>
-        <w:rPr>
-          <w:b w:val="1"/>
-          <w:bCs w:val="1"/>
-        </w:rPr>
-      </w:pPr>
-    </w:p>
-    <w:p>
-      <w:pPr>
-        <w:pStyle w:val="Body"/>
-        <w:rPr>
-          <w:b w:val="0"/>
-          <w:bCs w:val="0"/>
-        </w:rPr>
-      </w:pPr>
-      <w:r>
-        <w:rPr>
-          <w:b w:val="1"/>
-          <w:bCs w:val="1"/>
-        </w:rPr>
-        <w:tab/>
-      </w:r>
-      <w:r>
-        <w:rPr>
-          <w:b w:val="0"/>
-          <w:bCs w:val="0"/>
-          <w:rtl w:val="0"/>
-          <w:lang w:val="en-US"/>
-        </w:rPr>
-        <w:t xml:space="preserve">Whereas, on this day, this matter came before the Court on the application of {affiantTitle} {affiantFirstName} {affiantLastName} of {affiantDepartment}, who has provided sworn testimony establishing probable cause to believe that the property described below is subject to seizure pursuant to Section 41-29-153 of the </w:t>
-      </w:r>
-      <w:r>
-        <w:rPr>
-          <w:b w:val="0"/>
-          <w:bCs w:val="0"/>
-          <w:rtl w:val="0"/>
-          <w:lang w:val="en-US"/>
-        </w:rPr>
-        <w:t xml:space="preserve">Mississippi </w:t>
-      </w:r>
-      <w:r>
-        <w:rPr>
-          <w:b w:val="0"/>
-          <w:bCs w:val="0"/>
-          <w:rtl w:val="0"/>
-          <w:lang w:val="en-US"/>
-        </w:rPr>
-        <w:t xml:space="preserve">Code of 1972, as amended, and that said property is located in </w:t>
-      </w:r>
-      <w:r>
-        <w:rPr>
-          <w:b w:val="0"/>
-          <w:bCs w:val="0"/>
-          <w:rtl w:val="0"/>
-          <w:lang w:val="en-US"/>
-        </w:rPr>
-        <w:t>{judicialCounty}</w:t>
-      </w:r>
-      <w:r>
-        <w:rPr>
-          <w:b w:val="0"/>
-          <w:bCs w:val="0"/>
-          <w:rtl w:val="0"/>
-          <w:lang w:val="en-US"/>
-        </w:rPr>
-        <w:t xml:space="preserve"> County, </w:t>
-      </w:r>
-      <w:r>
-        <w:rPr>
-          <w:b w:val="0"/>
-          <w:bCs w:val="0"/>
-          <w:rtl w:val="0"/>
-          <w:lang w:val="en-US"/>
-        </w:rPr>
-        <w:t>{judicialState}</w:t>
-      </w:r>
-      <w:r>
-        <w:rPr>
-          <w:b w:val="0"/>
-          <w:bCs w:val="0"/>
-          <w:rtl w:val="0"/>
-          <w:lang w:val="en-US"/>
-        </w:rPr>
-        <w:t>. After being fully apprised of the facts and circumstances, this Court finds that probable cause exists to believe that the property described below is subject to seizure under Section 41-29-153 of the Mississippi Code of 1972, as amended.</w:t>
-      </w:r>
-    </w:p>
-    <w:p>
-      <w:pPr>
-        <w:pStyle w:val="Body"/>
-        <w:rPr>
-          <w:b w:val="0"/>
-          <w:bCs w:val="0"/>
-        </w:rPr>
-      </w:pPr>
-    </w:p>
-    <w:p>
-      <w:pPr>
-        <w:pStyle w:val="Body"/>
-        <w:rPr>
-          <w:b w:val="0"/>
-          <w:bCs w:val="0"/>
-        </w:rPr>
-      </w:pPr>
-    </w:p>
-    <w:p>
-      <w:pPr>
-        <w:pStyle w:val="Body"/>
+          <w:i w:val="0"/>
+          <w:iCs w:val="0"/>
+          <w:caps w:val="0"/>
+          <w:smallCaps w:val="0"/>
+          <w:strike w:val="0"/>
+          <w:dstrike w:val="0"/>
+          <w:outline w:val="0"/>
+          <w:color w:val="000000"/>
+          <w:spacing w:val="0"/>
+          <w:kern w:val="0"/>
+          <w:position w:val="0"/>
+          <w:sz w:val="24"/>
+          <w:szCs w:val="24"/>
+          <w:u w:val="none" w:color="000000"/>
+          <w:shd w:val="nil" w:color="auto" w:fill="auto"/>
+          <w:vertAlign w:val="baseline"/>
+          <w:rtl w:val="0"/>
+          <w:lang w:val="en-US"/>
+          <w14:textOutline>
+            <w14:noFill/>
+          </w14:textOutline>
+          <w14:textFill>
+            <w14:solidFill>
+              <w14:srgbClr w14:val="000000"/>
+            </w14:solidFill>
+          </w14:textFill>
+        </w:rPr>
+        <w:t>SO ORDERED,</w:t>
+      </w:r>
+      <w:r>
+        <w:rPr>
+          <w:rFonts w:ascii="Arial" w:cs="Arial Unicode MS" w:hAnsi="Arial" w:eastAsia="Arial Unicode MS"/>
+          <w:b w:val="0"/>
+          <w:bCs w:val="0"/>
+          <w:i w:val="0"/>
+          <w:iCs w:val="0"/>
+          <w:caps w:val="0"/>
+          <w:smallCaps w:val="0"/>
+          <w:strike w:val="0"/>
+          <w:dstrike w:val="0"/>
+          <w:outline w:val="0"/>
+          <w:color w:val="000000"/>
+          <w:spacing w:val="0"/>
+          <w:kern w:val="0"/>
+          <w:position w:val="0"/>
+          <w:sz w:val="24"/>
+          <w:szCs w:val="24"/>
+          <w:u w:val="none" w:color="000000"/>
+          <w:shd w:val="nil" w:color="auto" w:fill="auto"/>
+          <w:vertAlign w:val="baseline"/>
+          <w:rtl w:val="0"/>
+          <w:lang w:val="en-US"/>
+          <w14:textOutline>
+            <w14:noFill/>
+          </w14:textOutline>
+          <w14:textFill>
+            <w14:solidFill>
+              <w14:srgbClr w14:val="000000"/>
+            </w14:solidFill>
+          </w14:textFill>
+        </w:rPr>
+        <w:t xml:space="preserve"> this</w:t>
+      </w:r>
+      <w:r>
+        <w:rPr>
+          <w:rFonts w:ascii="Arial" w:cs="Arial Unicode MS" w:hAnsi="Arial" w:eastAsia="Arial Unicode MS"/>
+          <w:b w:val="0"/>
+          <w:bCs w:val="0"/>
+          <w:i w:val="0"/>
+          <w:iCs w:val="0"/>
+          <w:caps w:val="0"/>
+          <w:smallCaps w:val="0"/>
+          <w:strike w:val="0"/>
+          <w:dstrike w:val="0"/>
+          <w:outline w:val="0"/>
+          <w:color w:val="000000"/>
+          <w:spacing w:val="0"/>
+          <w:kern w:val="0"/>
+          <w:position w:val="0"/>
+          <w:sz w:val="24"/>
+          <w:szCs w:val="24"/>
+          <w:u w:val="none" w:color="000000"/>
+          <w:shd w:val="nil" w:color="auto" w:fill="auto"/>
+          <w:vertAlign w:val="baseline"/>
+          <w:rtl w:val="0"/>
+          <w:lang w:val="en-US"/>
+          <w14:textOutline>
+            <w14:noFill/>
+          </w14:textOutline>
+          <w14:textFill>
+            <w14:solidFill>
+              <w14:srgbClr w14:val="000000"/>
+            </w14:solidFill>
+          </w14:textFill>
+        </w:rPr>
+        <w:t xml:space="preserve"> the _______ day of ____________, 2024</w:t>
+      </w:r>
+      <w:r>
+        <w:rPr>
+          <w:rFonts w:ascii="Arial" w:cs="Arial Unicode MS" w:hAnsi="Arial" w:eastAsia="Arial Unicode MS"/>
+          <w:b w:val="0"/>
+          <w:bCs w:val="0"/>
+          <w:i w:val="0"/>
+          <w:iCs w:val="0"/>
+          <w:caps w:val="0"/>
+          <w:smallCaps w:val="0"/>
+          <w:strike w:val="0"/>
+          <w:dstrike w:val="0"/>
+          <w:outline w:val="0"/>
+          <w:color w:val="000000"/>
+          <w:spacing w:val="0"/>
+          <w:kern w:val="0"/>
+          <w:position w:val="0"/>
+          <w:sz w:val="24"/>
+          <w:szCs w:val="24"/>
+          <w:u w:val="none" w:color="000000"/>
+          <w:shd w:val="nil" w:color="auto" w:fill="auto"/>
+          <w:vertAlign w:val="baseline"/>
+          <w:rtl w:val="0"/>
+          <w:lang w:val="en-US"/>
+          <w14:textOutline>
+            <w14:noFill/>
+          </w14:textOutline>
+          <w14:textFill>
+            <w14:solidFill>
+              <w14:srgbClr w14:val="000000"/>
+            </w14:solidFill>
+          </w14:textFill>
+        </w:rPr>
+        <w:t xml:space="preserve">. </w:t>
+      </w:r>
+    </w:p>
+    <w:p>
+      <w:pPr>
+        <w:keepNext w:val="1"/>
         <w:keepLines w:val="1"/>
-        <w:ind w:firstLine="850"/>
-      </w:pPr>
-      <w:r>
-        <w:rPr>
-          <w:b w:val="1"/>
-          <w:bCs w:val="1"/>
-          <w:rtl w:val="0"/>
-          <w:lang w:val="en-US"/>
-        </w:rPr>
-        <w:t>{seizableItems}</w:t>
+        <w:pageBreakBefore w:val="0"/>
+        <w:widowControl w:val="1"/>
+        <w:shd w:val="clear" w:color="auto" w:fill="auto"/>
+        <w:suppressAutoHyphens w:val="0"/>
+        <w:bidi w:val="0"/>
+        <w:spacing w:before="0" w:after="0" w:line="288" w:lineRule="auto"/>
+        <w:ind w:left="0" w:right="0" w:firstLine="0"/>
+        <w:jc w:val="right"/>
+        <w:outlineLvl w:val="9"/>
+        <w:rPr>
+          <w:rFonts w:ascii="Arial" w:cs="Arial" w:hAnsi="Arial" w:eastAsia="Arial"/>
+          <w:b w:val="0"/>
+          <w:bCs w:val="0"/>
+          <w:i w:val="0"/>
+          <w:iCs w:val="0"/>
+          <w:caps w:val="0"/>
+          <w:smallCaps w:val="0"/>
+          <w:strike w:val="0"/>
+          <w:dstrike w:val="0"/>
+          <w:outline w:val="0"/>
+          <w:color w:val="000000"/>
+          <w:spacing w:val="0"/>
+          <w:kern w:val="0"/>
+          <w:position w:val="0"/>
+          <w:sz w:val="24"/>
+          <w:szCs w:val="24"/>
+          <w:u w:val="none" w:color="000000"/>
+          <w:shd w:val="nil" w:color="auto" w:fill="auto"/>
+          <w:vertAlign w:val="baseline"/>
+          <w:rtl w:val="0"/>
+          <w14:textOutline>
+            <w14:noFill/>
+          </w14:textOutline>
+          <w14:textFill>
+            <w14:solidFill>
+              <w14:srgbClr w14:val="000000"/>
+            </w14:solidFill>
+          </w14:textFill>
+        </w:rPr>
+      </w:pPr>
+      <w:r>
+        <w:rPr>
+          <w:rFonts w:ascii="Arial" w:cs="Arial Unicode MS" w:hAnsi="Arial" w:eastAsia="Arial Unicode MS"/>
+          <w:b w:val="0"/>
+          <w:bCs w:val="0"/>
+          <w:i w:val="0"/>
+          <w:iCs w:val="0"/>
+          <w:caps w:val="0"/>
+          <w:smallCaps w:val="0"/>
+          <w:strike w:val="0"/>
+          <w:dstrike w:val="0"/>
+          <w:outline w:val="0"/>
+          <w:color w:val="000000"/>
+          <w:spacing w:val="0"/>
+          <w:kern w:val="0"/>
+          <w:position w:val="0"/>
+          <w:sz w:val="24"/>
+          <w:szCs w:val="24"/>
+          <w:u w:val="none" w:color="000000"/>
+          <w:shd w:val="nil" w:color="auto" w:fill="auto"/>
+          <w:vertAlign w:val="baseline"/>
+          <w:rtl w:val="0"/>
+          <w:lang w:val="en-US"/>
+          <w14:textOutline>
+            <w14:noFill/>
+          </w14:textOutline>
+          <w14:textFill>
+            <w14:solidFill>
+              <w14:srgbClr w14:val="000000"/>
+            </w14:solidFill>
+          </w14:textFill>
+        </w:rPr>
+        <w:t xml:space="preserve">TIME </w:t>
+      </w:r>
+      <w:r>
+        <w:rPr>
+          <w:rFonts w:ascii="Arial" w:cs="Arial Unicode MS" w:hAnsi="Arial" w:eastAsia="Arial Unicode MS"/>
+          <w:b w:val="0"/>
+          <w:bCs w:val="0"/>
+          <w:i w:val="0"/>
+          <w:iCs w:val="0"/>
+          <w:caps w:val="0"/>
+          <w:smallCaps w:val="0"/>
+          <w:strike w:val="0"/>
+          <w:dstrike w:val="0"/>
+          <w:outline w:val="0"/>
+          <w:color w:val="000000"/>
+          <w:spacing w:val="0"/>
+          <w:kern w:val="0"/>
+          <w:position w:val="0"/>
+          <w:sz w:val="24"/>
+          <w:szCs w:val="24"/>
+          <w:u w:val="none" w:color="000000"/>
+          <w:shd w:val="nil" w:color="auto" w:fill="auto"/>
+          <w:vertAlign w:val="baseline"/>
+          <w:rtl w:val="0"/>
+          <w:lang w:val="en-US"/>
+          <w14:textOutline>
+            <w14:noFill/>
+          </w14:textOutline>
+          <w14:textFill>
+            <w14:solidFill>
+              <w14:srgbClr w14:val="000000"/>
+            </w14:solidFill>
+          </w14:textFill>
+        </w:rPr>
+        <w:t>___:___ AM/PM</w:t>
+      </w:r>
+      <w:r>
+        <w:rPr>
+          <w:rFonts w:ascii="Arial" w:cs="Arial" w:hAnsi="Arial" w:eastAsia="Arial"/>
+          <w:b w:val="0"/>
+          <w:bCs w:val="0"/>
+          <w:i w:val="0"/>
+          <w:iCs w:val="0"/>
+          <w:caps w:val="0"/>
+          <w:smallCaps w:val="0"/>
+          <w:strike w:val="0"/>
+          <w:dstrike w:val="0"/>
+          <w:outline w:val="0"/>
+          <w:color w:val="000000"/>
+          <w:spacing w:val="0"/>
+          <w:kern w:val="0"/>
+          <w:position w:val="0"/>
+          <w:sz w:val="24"/>
+          <w:szCs w:val="24"/>
+          <w:u w:val="none" w:color="000000"/>
+          <w:shd w:val="nil" w:color="auto" w:fill="auto"/>
+          <w:vertAlign w:val="baseline"/>
+          <w:rtl w:val="0"/>
+          <w14:textOutline>
+            <w14:noFill/>
+          </w14:textOutline>
+          <w14:textFill>
+            <w14:solidFill>
+              <w14:srgbClr w14:val="000000"/>
+            </w14:solidFill>
+          </w14:textFill>
+        </w:rPr>
+        <w:br w:type="textWrapping"/>
+      </w:r>
+    </w:p>
+    <w:p>
+      <w:pPr>
+        <w:keepNext w:val="1"/>
+        <w:keepLines w:val="1"/>
+        <w:pageBreakBefore w:val="0"/>
+        <w:widowControl w:val="1"/>
+        <w:shd w:val="clear" w:color="auto" w:fill="auto"/>
+        <w:suppressAutoHyphens w:val="0"/>
+        <w:bidi w:val="0"/>
+        <w:spacing w:before="0" w:after="0" w:line="288" w:lineRule="auto"/>
+        <w:ind w:left="0" w:right="0" w:firstLine="0"/>
+        <w:jc w:val="right"/>
+        <w:outlineLvl w:val="9"/>
+        <w:rPr>
+          <w:rtl w:val="0"/>
+        </w:rPr>
+      </w:pPr>
+      <w:r>
+        <w:rPr>
+          <w:rFonts w:ascii="Arial" w:cs="Arial" w:hAnsi="Arial" w:eastAsia="Arial"/>
+          <w:b w:val="0"/>
+          <w:bCs w:val="0"/>
+          <w:i w:val="0"/>
+          <w:iCs w:val="0"/>
+          <w:caps w:val="0"/>
+          <w:smallCaps w:val="0"/>
+          <w:strike w:val="0"/>
+          <w:dstrike w:val="0"/>
+          <w:outline w:val="0"/>
+          <w:color w:val="000000"/>
+          <w:spacing w:val="0"/>
+          <w:kern w:val="0"/>
+          <w:position w:val="0"/>
+          <w:sz w:val="24"/>
+          <w:szCs w:val="24"/>
+          <w:u w:val="none" w:color="000000"/>
+          <w:shd w:val="nil" w:color="auto" w:fill="auto"/>
+          <w:vertAlign w:val="baseline"/>
+          <w:rtl w:val="0"/>
+          <w14:textOutline>
+            <w14:noFill/>
+          </w14:textOutline>
+          <w14:textFill>
+            <w14:solidFill>
+              <w14:srgbClr w14:val="000000"/>
+            </w14:solidFill>
+          </w14:textFill>
+        </w:rPr>
+        <w:br w:type="textWrapping"/>
+      </w:r>
+      <w:r>
+        <w:rPr>
+          <w:rFonts w:ascii="Arial" w:cs="Arial Unicode MS" w:hAnsi="Arial" w:eastAsia="Arial Unicode MS"/>
+          <w:b w:val="0"/>
+          <w:bCs w:val="0"/>
+          <w:i w:val="0"/>
+          <w:iCs w:val="0"/>
+          <w:caps w:val="0"/>
+          <w:smallCaps w:val="0"/>
+          <w:strike w:val="0"/>
+          <w:dstrike w:val="0"/>
+          <w:outline w:val="0"/>
+          <w:color w:val="000000"/>
+          <w:spacing w:val="0"/>
+          <w:kern w:val="0"/>
+          <w:position w:val="0"/>
+          <w:sz w:val="24"/>
+          <w:szCs w:val="24"/>
+          <w:u w:val="none" w:color="000000"/>
+          <w:shd w:val="nil" w:color="auto" w:fill="auto"/>
+          <w:vertAlign w:val="baseline"/>
+          <w:rtl w:val="0"/>
+          <w:lang w:val="en-US"/>
+          <w14:textOutline>
+            <w14:noFill/>
+          </w14:textOutline>
+          <w14:textFill>
+            <w14:solidFill>
+              <w14:srgbClr w14:val="000000"/>
+            </w14:solidFill>
+          </w14:textFill>
+        </w:rPr>
+        <w:t>__________________________________</w:t>
+      </w:r>
+      <w:r>
+        <w:rPr>
+          <w:rFonts w:ascii="Arial" w:cs="Arial" w:hAnsi="Arial" w:eastAsia="Arial"/>
+          <w:b w:val="0"/>
+          <w:bCs w:val="0"/>
+          <w:i w:val="0"/>
+          <w:iCs w:val="0"/>
+          <w:caps w:val="0"/>
+          <w:smallCaps w:val="0"/>
+          <w:strike w:val="0"/>
+          <w:dstrike w:val="0"/>
+          <w:outline w:val="0"/>
+          <w:color w:val="000000"/>
+          <w:spacing w:val="0"/>
+          <w:kern w:val="0"/>
+          <w:position w:val="0"/>
+          <w:sz w:val="24"/>
+          <w:szCs w:val="24"/>
+          <w:u w:val="none" w:color="000000"/>
+          <w:shd w:val="nil" w:color="auto" w:fill="auto"/>
+          <w:vertAlign w:val="baseline"/>
+          <w:rtl w:val="0"/>
+          <w14:textOutline>
+            <w14:noFill/>
+          </w14:textOutline>
+          <w14:textFill>
+            <w14:solidFill>
+              <w14:srgbClr w14:val="000000"/>
+            </w14:solidFill>
+          </w14:textFill>
+        </w:rPr>
+        <w:br w:type="textWrapping"/>
+      </w:r>
+      <w:r>
+        <w:rPr>
+          <w:rFonts w:ascii="Arial" w:cs="Arial Unicode MS" w:hAnsi="Arial" w:eastAsia="Arial Unicode MS"/>
+          <w:b w:val="0"/>
+          <w:bCs w:val="0"/>
+          <w:i w:val="0"/>
+          <w:iCs w:val="0"/>
+          <w:caps w:val="0"/>
+          <w:smallCaps w:val="0"/>
+          <w:strike w:val="0"/>
+          <w:dstrike w:val="0"/>
+          <w:outline w:val="0"/>
+          <w:color w:val="000000"/>
+          <w:spacing w:val="0"/>
+          <w:kern w:val="0"/>
+          <w:position w:val="0"/>
+          <w:sz w:val="24"/>
+          <w:szCs w:val="24"/>
+          <w:u w:val="none" w:color="000000"/>
+          <w:shd w:val="nil" w:color="auto" w:fill="auto"/>
+          <w:vertAlign w:val="baseline"/>
+          <w:rtl w:val="0"/>
+          <w:lang w:val="en-US"/>
+          <w14:textOutline>
+            <w14:noFill/>
+          </w14:textOutline>
+          <w14:textFill>
+            <w14:solidFill>
+              <w14:srgbClr w14:val="000000"/>
+            </w14:solidFill>
+          </w14:textFill>
+        </w:rPr>
+        <w:t>{judicialJudge}</w:t>
       </w:r>
     </w:p>
     <w:sectPr>
@@ -3079,10 +3896,57 @@
   </w:style>
   <w:style w:type="paragraph" w:styleId="Body">
     <w:name w:val="Body"/>
-    <w:next w:val="Body"/>
+    <w:next w:val="Body - Keep Lines"/>
     <w:pPr>
       <w:keepNext w:val="0"/>
       <w:keepLines w:val="0"/>
+      <w:pageBreakBefore w:val="0"/>
+      <w:widowControl w:val="1"/>
+      <w:shd w:val="clear" w:color="auto" w:fill="auto"/>
+      <w:suppressAutoHyphens w:val="0"/>
+      <w:bidi w:val="0"/>
+      <w:spacing w:before="0" w:after="0" w:line="240" w:lineRule="auto"/>
+      <w:ind w:left="0" w:right="0" w:firstLine="0"/>
+      <w:jc w:val="left"/>
+      <w:outlineLvl w:val="9"/>
+    </w:pPr>
+    <w:rPr>
+      <w:rFonts w:ascii="Arial" w:cs="Arial Unicode MS" w:hAnsi="Arial" w:eastAsia="Arial Unicode MS"/>
+      <w:b w:val="0"/>
+      <w:bCs w:val="0"/>
+      <w:i w:val="0"/>
+      <w:iCs w:val="0"/>
+      <w:caps w:val="0"/>
+      <w:smallCaps w:val="0"/>
+      <w:strike w:val="0"/>
+      <w:dstrike w:val="0"/>
+      <w:outline w:val="0"/>
+      <w:color w:val="000000"/>
+      <w:spacing w:val="0"/>
+      <w:kern w:val="0"/>
+      <w:position w:val="0"/>
+      <w:sz w:val="24"/>
+      <w:szCs w:val="24"/>
+      <w:u w:val="none"/>
+      <w:shd w:val="nil" w:color="auto" w:fill="auto"/>
+      <w:vertAlign w:val="baseline"/>
+      <w:lang w:val="en-US"/>
+      <w14:textOutline>
+        <w14:noFill/>
+      </w14:textOutline>
+      <w14:textFill>
+        <w14:solidFill>
+          <w14:srgbClr w14:val="000000"/>
+        </w14:solidFill>
+      </w14:textFill>
+    </w:rPr>
+  </w:style>
+  <w:style w:type="paragraph" w:styleId="Body - Keep Lines">
+    <w:name w:val="Body - Keep Lines"/>
+    <w:next w:val="Body - Keep Lines"/>
+    <w:pPr>
+      <w:keepNext w:val="0"/>
+      <w:keepLines w:val="1"/>
       <w:pageBreakBefore w:val="0"/>
       <w:widowControl w:val="1"/>
       <w:shd w:val="clear" w:color="auto" w:fill="auto"/>

</xml_diff>